<commit_message>
Commit final - Adicionado GABARITO na prova.
</commit_message>
<xml_diff>
--- a/templates/prova.docx
+++ b/templates/prova.docx
@@ -4,40 +4,127 @@
   <w:body>
     <w:p>
       <w:r>
-        <w:t>{% for questao in questoes %}</w:t>
+        <w:t>PROVA</w:t>
+      </w:r>
+    </w:p>
+    <w:p>
+      <w:r>
+        <w:t>ALUNO:</w:t>
+      </w:r>
+      <w:r>
+        <w:t xml:space="preserve"> </w:t>
+      </w:r>
+      <w:r>
+        <w:t>___________________________</w:t>
+      </w:r>
+      <w:r>
+        <w:t>______________</w:t>
+      </w:r>
+      <w:proofErr w:type="gramStart"/>
+      <w:r>
+        <w:t xml:space="preserve">_  </w:t>
+      </w:r>
+      <w:r>
+        <w:t>DATA</w:t>
+      </w:r>
+      <w:proofErr w:type="gramEnd"/>
+      <w:r>
+        <w:t>:</w:t>
+      </w:r>
+      <w:r>
+        <w:t xml:space="preserve"> _____/_____/__________</w:t>
       </w:r>
     </w:p>
     <w:p/>
     <w:p>
       <w:r>
+        <w:t xml:space="preserve">{% for </w:t>
+      </w:r>
+      <w:proofErr w:type="spellStart"/>
+      <w:r>
+        <w:t>questao</w:t>
+      </w:r>
+      <w:proofErr w:type="spellEnd"/>
+      <w:r>
+        <w:t xml:space="preserve"> in </w:t>
+      </w:r>
+      <w:proofErr w:type="spellStart"/>
+      <w:r>
+        <w:t>questoes</w:t>
+      </w:r>
+      <w:proofErr w:type="spellEnd"/>
+      <w:r>
+        <w:t xml:space="preserve"> %}</w:t>
+      </w:r>
+    </w:p>
+    <w:p>
+      <w:r>
         <w:t>{{</w:t>
       </w:r>
+      <w:proofErr w:type="spellStart"/>
       <w:proofErr w:type="gramStart"/>
       <w:r>
         <w:t>loop.index</w:t>
       </w:r>
+      <w:proofErr w:type="spellEnd"/>
       <w:proofErr w:type="gramEnd"/>
       <w:r>
-        <w:t xml:space="preserve"> + 1}} - </w:t>
-      </w:r>
-      <w:r>
-        <w:t>{{ questao.enunciado }} :</w:t>
+        <w:t xml:space="preserve">}} - {{ </w:t>
+      </w:r>
+      <w:proofErr w:type="spellStart"/>
+      <w:r>
+        <w:t>questao.enunciado</w:t>
+      </w:r>
+      <w:proofErr w:type="spellEnd"/>
+      <w:r>
+        <w:t xml:space="preserve"> }}</w:t>
+      </w:r>
+      <w:r>
+        <w:t>:</w:t>
       </w:r>
     </w:p>
     <w:p>
       <w:r>
         <w:tab/>
-        <w:t>{% for alternativa in questao.alternativas%}</w:t>
+        <w:t xml:space="preserve">{% for alternativa in </w:t>
+      </w:r>
+      <w:proofErr w:type="spellStart"/>
+      <w:proofErr w:type="gramStart"/>
+      <w:r>
+        <w:t>questao.alternativas</w:t>
+      </w:r>
+      <w:proofErr w:type="spellEnd"/>
+      <w:proofErr w:type="gramEnd"/>
+      <w:r>
+        <w:t>%}</w:t>
       </w:r>
     </w:p>
     <w:p>
       <w:r>
         <w:tab/>
-        <w:t>() {{alternativa</w:t>
+      </w:r>
+      <w:proofErr w:type="gramStart"/>
+      <w:r>
+        <w:t>(</w:t>
+      </w:r>
+      <w:r>
+        <w:t xml:space="preserve">  </w:t>
+      </w:r>
+      <w:r>
+        <w:t>)</w:t>
+      </w:r>
+      <w:proofErr w:type="gramEnd"/>
+      <w:r>
+        <w:t xml:space="preserve"> {{</w:t>
+      </w:r>
+      <w:proofErr w:type="spellStart"/>
+      <w:r>
+        <w:t>alternativa</w:t>
       </w:r>
       <w:r>
         <w:t>.alt</w:t>
       </w:r>
+      <w:proofErr w:type="spellEnd"/>
       <w:r>
         <w:t>}}</w:t>
       </w:r>
@@ -45,17 +132,291 @@
     <w:p>
       <w:r>
         <w:tab/>
-        <w:t>{% endfor %}</w:t>
-      </w:r>
-    </w:p>
-    <w:p>
-      <w:pPr>
-        <w:ind w:left="360"/>
-      </w:pPr>
-    </w:p>
-    <w:p>
-      <w:r>
-        <w:t>{% endfor %}</w:t>
+        <w:t xml:space="preserve">{% </w:t>
+      </w:r>
+      <w:proofErr w:type="spellStart"/>
+      <w:r>
+        <w:t>endfor</w:t>
+      </w:r>
+      <w:proofErr w:type="spellEnd"/>
+      <w:r>
+        <w:t xml:space="preserve"> %}</w:t>
+      </w:r>
+    </w:p>
+    <w:p/>
+    <w:p>
+      <w:r>
+        <w:t xml:space="preserve">{% </w:t>
+      </w:r>
+      <w:proofErr w:type="spellStart"/>
+      <w:r>
+        <w:t>endfor</w:t>
+      </w:r>
+      <w:proofErr w:type="spellEnd"/>
+      <w:r>
+        <w:t xml:space="preserve"> %}</w:t>
+      </w:r>
+      <w:r>
+        <w:tab/>
+      </w:r>
+    </w:p>
+    <w:p>
+      <w:r>
+        <w:br w:type="page"/>
+      </w:r>
+    </w:p>
+    <w:p>
+      <w:pPr>
+        <w:rPr>
+          <w:b/>
+          <w:bCs/>
+        </w:rPr>
+      </w:pPr>
+      <w:r>
+        <w:rPr>
+          <w:b/>
+          <w:bCs/>
+        </w:rPr>
+        <w:lastRenderedPageBreak/>
+        <w:t>GABARITO</w:t>
+      </w:r>
+    </w:p>
+    <w:p>
+      <w:pPr>
+        <w:rPr>
+          <w:b/>
+          <w:bCs/>
+        </w:rPr>
+      </w:pPr>
+    </w:p>
+    <w:p>
+      <w:r>
+        <w:t xml:space="preserve">{% for </w:t>
+      </w:r>
+      <w:proofErr w:type="spellStart"/>
+      <w:r>
+        <w:t>questao</w:t>
+      </w:r>
+      <w:proofErr w:type="spellEnd"/>
+      <w:r>
+        <w:t xml:space="preserve"> in </w:t>
+      </w:r>
+      <w:proofErr w:type="spellStart"/>
+      <w:r>
+        <w:t>questoes</w:t>
+      </w:r>
+      <w:proofErr w:type="spellEnd"/>
+      <w:r>
+        <w:t xml:space="preserve"> %}</w:t>
+      </w:r>
+    </w:p>
+    <w:p>
+      <w:r>
+        <w:t>{{</w:t>
+      </w:r>
+      <w:proofErr w:type="spellStart"/>
+      <w:proofErr w:type="gramStart"/>
+      <w:r>
+        <w:t>loop.index</w:t>
+      </w:r>
+      <w:proofErr w:type="spellEnd"/>
+      <w:proofErr w:type="gramEnd"/>
+      <w:r>
+        <w:t xml:space="preserve">}} - {{ </w:t>
+      </w:r>
+      <w:proofErr w:type="spellStart"/>
+      <w:r>
+        <w:t>questao.enunciado</w:t>
+      </w:r>
+      <w:proofErr w:type="spellEnd"/>
+      <w:r>
+        <w:t xml:space="preserve"> }}:</w:t>
+      </w:r>
+    </w:p>
+    <w:p>
+      <w:r>
+        <w:tab/>
+      </w:r>
+      <w:r>
+        <w:t xml:space="preserve">{% for alternativa in </w:t>
+      </w:r>
+      <w:proofErr w:type="spellStart"/>
+      <w:proofErr w:type="gramStart"/>
+      <w:r>
+        <w:t>questao.alternativas</w:t>
+      </w:r>
+      <w:proofErr w:type="spellEnd"/>
+      <w:proofErr w:type="gramEnd"/>
+      <w:r>
+        <w:t>%}</w:t>
+      </w:r>
+    </w:p>
+    <w:p>
+      <w:pPr>
+        <w:rPr>
+          <w:lang w:val="en-US"/>
+        </w:rPr>
+      </w:pPr>
+      <w:r>
+        <w:tab/>
+      </w:r>
+      <w:proofErr w:type="gramStart"/>
+      <w:r>
+        <w:rPr>
+          <w:lang w:val="en-US"/>
+        </w:rPr>
+        <w:t>(</w:t>
+      </w:r>
+      <w:r>
+        <w:rPr>
+          <w:lang w:val="en-US"/>
+        </w:rPr>
+        <w:t xml:space="preserve"> </w:t>
+      </w:r>
+      <w:r>
+        <w:rPr>
+          <w:lang w:val="en-US"/>
+        </w:rPr>
+        <w:t>{</w:t>
+      </w:r>
+      <w:proofErr w:type="gramEnd"/>
+      <w:r>
+        <w:rPr>
+          <w:lang w:val="en-US"/>
+        </w:rPr>
+        <w:t>% if</w:t>
+      </w:r>
+      <w:r>
+        <w:rPr>
+          <w:lang w:val="en-US"/>
+        </w:rPr>
+        <w:t xml:space="preserve"> </w:t>
+      </w:r>
+      <w:proofErr w:type="spellStart"/>
+      <w:r>
+        <w:rPr>
+          <w:lang w:val="en-US"/>
+        </w:rPr>
+        <w:t>alternativa.ver</w:t>
+      </w:r>
+      <w:proofErr w:type="spellEnd"/>
+      <w:r>
+        <w:rPr>
+          <w:lang w:val="en-US"/>
+        </w:rPr>
+        <w:t xml:space="preserve"> == true </w:t>
+      </w:r>
+      <w:r>
+        <w:rPr>
+          <w:lang w:val="en-US"/>
+        </w:rPr>
+        <w:t>%}</w:t>
+      </w:r>
+      <w:r>
+        <w:rPr>
+          <w:lang w:val="en-US"/>
+        </w:rPr>
+        <w:t>X{%end</w:t>
+      </w:r>
+      <w:r>
+        <w:rPr>
+          <w:lang w:val="en-US"/>
+        </w:rPr>
+        <w:t>if</w:t>
+      </w:r>
+      <w:r>
+        <w:rPr>
+          <w:lang w:val="en-US"/>
+        </w:rPr>
+        <w:t>%}</w:t>
+      </w:r>
+      <w:r>
+        <w:rPr>
+          <w:lang w:val="en-US"/>
+        </w:rPr>
+        <w:t xml:space="preserve"> </w:t>
+      </w:r>
+      <w:r>
+        <w:rPr>
+          <w:lang w:val="en-US"/>
+        </w:rPr>
+        <w:t>) {{</w:t>
+      </w:r>
+      <w:proofErr w:type="spellStart"/>
+      <w:r>
+        <w:rPr>
+          <w:lang w:val="en-US"/>
+        </w:rPr>
+        <w:t>alternativa.alt</w:t>
+      </w:r>
+      <w:proofErr w:type="spellEnd"/>
+      <w:r>
+        <w:rPr>
+          <w:lang w:val="en-US"/>
+        </w:rPr>
+        <w:t>}}</w:t>
+      </w:r>
+    </w:p>
+    <w:p>
+      <w:pPr>
+        <w:rPr>
+          <w:lang w:val="en-US"/>
+        </w:rPr>
+      </w:pPr>
+      <w:r>
+        <w:rPr>
+          <w:lang w:val="en-US"/>
+        </w:rPr>
+        <w:tab/>
+        <w:t xml:space="preserve">{% </w:t>
+      </w:r>
+      <w:proofErr w:type="spellStart"/>
+      <w:r>
+        <w:rPr>
+          <w:lang w:val="en-US"/>
+        </w:rPr>
+        <w:t>endfor</w:t>
+      </w:r>
+      <w:proofErr w:type="spellEnd"/>
+      <w:r>
+        <w:rPr>
+          <w:lang w:val="en-US"/>
+        </w:rPr>
+        <w:t xml:space="preserve"> %}</w:t>
+      </w:r>
+    </w:p>
+    <w:p>
+      <w:pPr>
+        <w:rPr>
+          <w:lang w:val="en-US"/>
+        </w:rPr>
+      </w:pPr>
+    </w:p>
+    <w:p>
+      <w:pPr>
+        <w:rPr>
+          <w:lang w:val="en-US"/>
+        </w:rPr>
+      </w:pPr>
+      <w:r>
+        <w:rPr>
+          <w:lang w:val="en-US"/>
+        </w:rPr>
+        <w:t xml:space="preserve">{% </w:t>
+      </w:r>
+      <w:proofErr w:type="spellStart"/>
+      <w:r>
+        <w:rPr>
+          <w:lang w:val="en-US"/>
+        </w:rPr>
+        <w:t>endfor</w:t>
+      </w:r>
+      <w:proofErr w:type="spellEnd"/>
+      <w:r>
+        <w:rPr>
+          <w:lang w:val="en-US"/>
+        </w:rPr>
+        <w:t xml:space="preserve"> %}</w:t>
       </w:r>
     </w:p>
     <w:sectPr>
@@ -565,6 +926,7 @@
   <w:style w:type="paragraph" w:default="1" w:styleId="Normal">
     <w:name w:val="Normal"/>
     <w:qFormat/>
+    <w:rsid w:val="00901209"/>
   </w:style>
   <w:style w:type="character" w:default="1" w:styleId="Fontepargpadro">
     <w:name w:val="Default Paragraph Font"/>

</xml_diff>